<commit_message>
file has charts layed out for printing. third page.doc has small edits
</commit_message>
<xml_diff>
--- a/miniposter-thirdpage.docx
+++ b/miniposter-thirdpage.docx
@@ -95,7 +95,13 @@
         <w:rPr>
           <w:sz w:val="28"/>
         </w:rPr>
-        <w:t xml:space="preserve">1-panel advertisements in multiple media (i.e. page in a magazine, poster on the side of a bus stand, </w:t>
+        <w:t>Draft copy of 1</w:t>
+      </w:r>
+      <w:r>
+        <w:rPr>
+          <w:sz w:val="28"/>
+        </w:rPr>
+        <w:t xml:space="preserve">-panel advertisements in multiple media (i.e. page in a magazine, poster on the side of a bus stand, </w:t>
       </w:r>
       <w:proofErr w:type="spellStart"/>
       <w:r>
@@ -111,8 +117,6 @@
         </w:rPr>
         <w:t>).</w:t>
       </w:r>
-      <w:bookmarkStart w:id="0" w:name="_GoBack"/>
-      <w:bookmarkEnd w:id="0"/>
     </w:p>
     <w:p>
       <w:pPr>
@@ -159,7 +163,19 @@
         <w:rPr>
           <w:sz w:val="28"/>
         </w:rPr>
-        <w:t xml:space="preserve"> because it services the most destinations of all domestic carriers and was one of the leaders in on-time arrival</w:t>
+        <w:t xml:space="preserve"> because it </w:t>
+      </w:r>
+      <w:r>
+        <w:rPr>
+          <w:sz w:val="28"/>
+        </w:rPr>
+        <w:t>operates the most flights of all</w:t>
+      </w:r>
+      <w:r>
+        <w:rPr>
+          <w:sz w:val="28"/>
+        </w:rPr>
+        <w:t xml:space="preserve"> domestic carriers and was one of the leaders in on-time arrival</w:t>
       </w:r>
       <w:r>
         <w:rPr>
@@ -177,7 +193,15 @@
         <w:rPr>
           <w:sz w:val="28"/>
         </w:rPr>
-        <w:t>Thanksgiving week in 2008.</w:t>
+        <w:t>Thanksgivi</w:t>
+      </w:r>
+      <w:bookmarkStart w:id="0" w:name="_GoBack"/>
+      <w:bookmarkEnd w:id="0"/>
+      <w:r>
+        <w:rPr>
+          <w:sz w:val="28"/>
+        </w:rPr>
+        <w:t>ng week in 2008.</w:t>
       </w:r>
     </w:p>
     <w:sectPr>

</xml_diff>

<commit_message>
Final version for 'metadata' third page
</commit_message>
<xml_diff>
--- a/miniposter-thirdpage.docx
+++ b/miniposter-thirdpage.docx
@@ -101,7 +101,19 @@
         <w:rPr>
           <w:sz w:val="28"/>
         </w:rPr>
-        <w:t xml:space="preserve">-panel advertisements in multiple media (i.e. page in a magazine, poster on the side of a bus stand, </w:t>
+        <w:t xml:space="preserve">-panel advertisement </w:t>
+      </w:r>
+      <w:r>
+        <w:rPr>
+          <w:sz w:val="28"/>
+        </w:rPr>
+        <w:t xml:space="preserve">for </w:t>
+      </w:r>
+      <w:r>
+        <w:rPr>
+          <w:sz w:val="28"/>
+        </w:rPr>
+        <w:t xml:space="preserve">multiple media (i.e. page in a magazine, poster on the side of a bus stand, </w:t>
       </w:r>
       <w:proofErr w:type="spellStart"/>
       <w:r>
@@ -116,12 +128,103 @@
           <w:sz w:val="28"/>
         </w:rPr>
         <w:t>).</w:t>
+      </w:r>
+      <w:r>
+        <w:rPr>
+          <w:sz w:val="28"/>
+        </w:rPr>
+        <w:t xml:space="preserve"> </w:t>
       </w:r>
     </w:p>
     <w:p>
       <w:pPr>
         <w:rPr>
+          <w:sz w:val="28"/>
+        </w:rPr>
+      </w:pPr>
+      <w:bookmarkStart w:id="0" w:name="_GoBack"/>
+      <w:bookmarkEnd w:id="0"/>
+    </w:p>
+    <w:p>
+      <w:pPr>
+        <w:rPr>
+          <w:sz w:val="28"/>
+        </w:rPr>
+      </w:pPr>
+      <w:r>
+        <w:rPr>
           <w:u w:val="single"/>
+        </w:rPr>
+        <w:t>Basic Message:</w:t>
+      </w:r>
+      <w:r>
+        <w:t xml:space="preserve"> </w:t>
+      </w:r>
+      <w:r>
+        <w:rPr>
+          <w:sz w:val="28"/>
+        </w:rPr>
+        <w:t xml:space="preserve">Southwest </w:t>
+      </w:r>
+      <w:r>
+        <w:rPr>
+          <w:sz w:val="28"/>
+        </w:rPr>
+        <w:t>A</w:t>
+      </w:r>
+      <w:r>
+        <w:rPr>
+          <w:sz w:val="28"/>
+        </w:rPr>
+        <w:t xml:space="preserve">irlines is the best choice for flying during </w:t>
+      </w:r>
+      <w:r>
+        <w:rPr>
+          <w:sz w:val="28"/>
+        </w:rPr>
+        <w:t>Thanksgiving</w:t>
+      </w:r>
+      <w:r>
+        <w:rPr>
+          <w:sz w:val="28"/>
+        </w:rPr>
+        <w:t xml:space="preserve"> because it </w:t>
+      </w:r>
+      <w:r>
+        <w:rPr>
+          <w:sz w:val="28"/>
+        </w:rPr>
+        <w:t>operates the most flights of all</w:t>
+      </w:r>
+      <w:r>
+        <w:rPr>
+          <w:sz w:val="28"/>
+        </w:rPr>
+        <w:t xml:space="preserve"> domestic carriers and was one of the leaders in on-time arrival</w:t>
+      </w:r>
+      <w:r>
+        <w:rPr>
+          <w:sz w:val="28"/>
+        </w:rPr>
+        <w:t>s</w:t>
+      </w:r>
+      <w:r>
+        <w:rPr>
+          <w:sz w:val="28"/>
+        </w:rPr>
+        <w:t xml:space="preserve"> during </w:t>
+      </w:r>
+      <w:r>
+        <w:rPr>
+          <w:sz w:val="28"/>
+        </w:rPr>
+        <w:t>Thanksgiving week in 2008.</w:t>
+      </w:r>
+    </w:p>
+    <w:p>
+      <w:pPr>
+        <w:rPr>
+          <w:sz w:val="28"/>
         </w:rPr>
       </w:pPr>
     </w:p>
@@ -130,79 +233,42 @@
         <w:rPr>
           <w:u w:val="single"/>
         </w:rPr>
-        <w:t>Basic Message:</w:t>
-      </w:r>
-      <w:r>
+        <w:t>Names</w:t>
+      </w:r>
+      <w:r>
+        <w:rPr>
+          <w:u w:val="single"/>
+        </w:rPr>
+        <w:t>:</w:t>
+      </w:r>
+      <w:r>
+        <w:rPr>
+          <w:sz w:val="28"/>
+        </w:rPr>
         <w:t xml:space="preserve"> </w:t>
       </w:r>
-      <w:r>
-        <w:rPr>
-          <w:sz w:val="28"/>
-        </w:rPr>
-        <w:t xml:space="preserve">Southwest </w:t>
-      </w:r>
-      <w:r>
-        <w:rPr>
-          <w:sz w:val="28"/>
-        </w:rPr>
-        <w:t>A</w:t>
-      </w:r>
-      <w:r>
-        <w:rPr>
-          <w:sz w:val="28"/>
-        </w:rPr>
-        <w:t xml:space="preserve">irlines is the best choice for flying during </w:t>
-      </w:r>
-      <w:r>
-        <w:rPr>
-          <w:sz w:val="28"/>
-        </w:rPr>
-        <w:t>Thanksgiving</w:t>
-      </w:r>
-      <w:r>
-        <w:rPr>
-          <w:sz w:val="28"/>
-        </w:rPr>
-        <w:t xml:space="preserve"> because it </w:t>
-      </w:r>
-      <w:r>
-        <w:rPr>
-          <w:sz w:val="28"/>
-        </w:rPr>
-        <w:t>operates the most flights of all</w:t>
-      </w:r>
-      <w:r>
-        <w:rPr>
-          <w:sz w:val="28"/>
-        </w:rPr>
-        <w:t xml:space="preserve"> domestic carriers and was one of the leaders in on-time arrival</w:t>
-      </w:r>
-      <w:r>
-        <w:rPr>
-          <w:sz w:val="28"/>
-        </w:rPr>
-        <w:t>s</w:t>
-      </w:r>
-      <w:r>
-        <w:rPr>
-          <w:sz w:val="28"/>
-        </w:rPr>
-        <w:t xml:space="preserve"> during </w:t>
-      </w:r>
-      <w:r>
-        <w:rPr>
-          <w:sz w:val="28"/>
-        </w:rPr>
-        <w:t>Thanksgivi</w:t>
-      </w:r>
-      <w:bookmarkStart w:id="0" w:name="_GoBack"/>
-      <w:bookmarkEnd w:id="0"/>
-      <w:r>
-        <w:rPr>
-          <w:sz w:val="28"/>
-        </w:rPr>
-        <w:t>ng week in 2008.</w:t>
-      </w:r>
+      <w:proofErr w:type="spellStart"/>
+      <w:r>
+        <w:rPr>
+          <w:sz w:val="28"/>
+        </w:rPr>
+        <w:t>Tarndeep</w:t>
+      </w:r>
+      <w:proofErr w:type="spellEnd"/>
+      <w:r>
+        <w:rPr>
+          <w:sz w:val="28"/>
+        </w:rPr>
+        <w:t xml:space="preserve"> Chahal, Alex Tamm, Vincent Phan </w:t>
+      </w:r>
+      <w:proofErr w:type="spellStart"/>
+      <w:r>
+        <w:rPr>
+          <w:sz w:val="28"/>
+        </w:rPr>
+        <w:t>Trong</w:t>
+      </w:r>
+      <w:proofErr w:type="spellEnd"/>
     </w:p>
     <w:sectPr>
       <w:pgSz w:w="12240" w:h="15840"/>

</xml_diff>